<commit_message>
update wording on resumes
</commit_message>
<xml_diff>
--- a/resumes/FullStackLeo-Resume-2025.docx
+++ b/resumes/FullStackLeo-Resume-2025.docx
@@ -6,12 +6,7 @@
       <w:pPr>
         <w:pStyle w:val="Heading1"/>
         <w:spacing w:lineRule="auto" w:line="240" w:before="480" w:after="0"/>
-        <w:rPr>
-          <w:rFonts w:ascii="Inter" w:hAnsi="Inter"/>
-          <w:color w:val="000000"/>
-          <w:sz w:val="20"/>
-          <w:szCs w:val="20"/>
-        </w:rPr>
+        <w:rPr/>
       </w:pPr>
       <w:r>
         <w:rPr>
@@ -83,13 +78,17 @@
       <w:pPr>
         <w:pStyle w:val="Normal"/>
         <w:spacing w:lineRule="auto" w:line="240"/>
+        <w:rPr/>
+      </w:pPr>
+      <w:r>
         <w:rPr>
           <w:rFonts w:ascii="Inter" w:hAnsi="Inter"/>
           <w:color w:val="333333"/>
           <w:sz w:val="16"/>
           <w:szCs w:val="16"/>
         </w:rPr>
-      </w:pPr>
+        <w:t xml:space="preserve">Remote </w:t>
+      </w:r>
       <w:r>
         <w:rPr>
           <w:rFonts w:ascii="Inter" w:hAnsi="Inter"/>
@@ -104,12 +103,68 @@
       <w:pPr>
         <w:pStyle w:val="Heading2"/>
         <w:spacing w:lineRule="auto" w:line="240"/>
+        <w:rPr/>
+      </w:pPr>
+      <w:r>
         <w:rPr>
           <w:rFonts w:ascii="Inter" w:hAnsi="Inter"/>
           <w:color w:val="000000"/>
           <w:sz w:val="20"/>
           <w:szCs w:val="20"/>
         </w:rPr>
+        <w:t>Contact</w:t>
+      </w:r>
+    </w:p>
+    <w:p>
+      <w:pPr>
+        <w:pStyle w:val="Normal"/>
+        <w:spacing w:lineRule="auto" w:line="240"/>
+        <w:rPr/>
+      </w:pPr>
+      <w:r>
+        <w:rPr>
+          <w:rFonts w:ascii="Inter" w:hAnsi="Inter"/>
+          <w:color w:val="333333"/>
+          <w:sz w:val="16"/>
+          <w:szCs w:val="16"/>
+        </w:rPr>
+        <w:t xml:space="preserve">✉️ </w:t>
+      </w:r>
+      <w:r>
+        <w:rPr>
+          <w:rFonts w:ascii="Inter" w:hAnsi="Inter"/>
+          <w:color w:val="333333"/>
+          <w:sz w:val="16"/>
+          <w:szCs w:val="16"/>
+        </w:rPr>
+        <w:t xml:space="preserve">leo@fullstackleo.net </w:t>
+      </w:r>
+      <w:r>
+        <w:rPr>
+          <w:rFonts w:ascii="Inter" w:hAnsi="Inter"/>
+          <w:b/>
+          <w:bCs/>
+          <w:color w:val="2174EA"/>
+          <w:sz w:val="16"/>
+          <w:szCs w:val="16"/>
+        </w:rPr>
+        <w:t>|</w:t>
+      </w:r>
+      <w:r>
+        <w:rPr>
+          <w:rFonts w:ascii="Inter" w:hAnsi="Inter"/>
+          <w:color w:val="333333"/>
+          <w:sz w:val="16"/>
+          <w:szCs w:val="16"/>
+        </w:rPr>
+        <w:t xml:space="preserve"> 📱+1 737 377 4837</w:t>
+      </w:r>
+    </w:p>
+    <w:p>
+      <w:pPr>
+        <w:pStyle w:val="Heading2"/>
+        <w:spacing w:lineRule="auto" w:line="240"/>
+        <w:rPr/>
       </w:pPr>
       <w:r>
         <w:rPr>
@@ -118,69 +173,14 @@
           <w:sz w:val="20"/>
           <w:szCs w:val="20"/>
         </w:rPr>
-        <w:t>Contact</w:t>
+        <w:t>Portfolios</w:t>
       </w:r>
     </w:p>
     <w:p>
       <w:pPr>
         <w:pStyle w:val="Normal"/>
         <w:spacing w:lineRule="auto" w:line="240"/>
-        <w:rPr>
-          <w:color w:val="333333"/>
-          <w:sz w:val="16"/>
-          <w:szCs w:val="16"/>
-        </w:rPr>
-      </w:pPr>
-      <w:r>
-        <w:rPr>
-          <w:rFonts w:ascii="Inter" w:hAnsi="Inter"/>
-          <w:color w:val="333333"/>
-          <w:sz w:val="16"/>
-          <w:szCs w:val="16"/>
-        </w:rPr>
-        <w:t xml:space="preserve">✉️ </w:t>
-      </w:r>
-      <w:r>
-        <w:rPr>
-          <w:rFonts w:ascii="Inter" w:hAnsi="Inter"/>
-          <w:color w:val="333333"/>
-          <w:sz w:val="16"/>
-          <w:szCs w:val="16"/>
-        </w:rPr>
-        <w:t>leo@fullstackleo.net | 📱+1 737 377 4837</w:t>
-      </w:r>
-    </w:p>
-    <w:p>
-      <w:pPr>
-        <w:pStyle w:val="Heading2"/>
-        <w:spacing w:lineRule="auto" w:line="240"/>
-        <w:rPr>
-          <w:rFonts w:ascii="Inter" w:hAnsi="Inter"/>
-          <w:color w:val="000000"/>
-          <w:sz w:val="20"/>
-          <w:szCs w:val="20"/>
-        </w:rPr>
-      </w:pPr>
-      <w:r>
-        <w:rPr>
-          <w:rFonts w:ascii="Inter" w:hAnsi="Inter"/>
-          <w:color w:val="000000"/>
-          <w:sz w:val="20"/>
-          <w:szCs w:val="20"/>
-        </w:rPr>
-        <w:t>Portfolios</w:t>
-      </w:r>
-    </w:p>
-    <w:p>
-      <w:pPr>
-        <w:pStyle w:val="Normal"/>
-        <w:spacing w:lineRule="auto" w:line="240"/>
-        <w:rPr>
-          <w:rFonts w:ascii="Inter" w:hAnsi="Inter"/>
-          <w:color w:val="333333"/>
-          <w:sz w:val="16"/>
-          <w:szCs w:val="16"/>
-        </w:rPr>
+        <w:rPr/>
       </w:pPr>
       <w:r>
         <w:rPr>
@@ -221,7 +221,27 @@
           <w:sz w:val="16"/>
           <w:szCs w:val="16"/>
         </w:rPr>
-        <w:t xml:space="preserve"> | </w:t>
+        <w:t xml:space="preserve"> </w:t>
+      </w:r>
+      <w:r>
+        <w:rPr>
+          <w:rFonts w:ascii="Inter" w:hAnsi="Inter"/>
+          <w:b/>
+          <w:bCs/>
+          <w:color w:val="2174EA"/>
+          <w:sz w:val="16"/>
+          <w:szCs w:val="16"/>
+        </w:rPr>
+        <w:t>|</w:t>
+      </w:r>
+      <w:r>
+        <w:rPr>
+          <w:rFonts w:ascii="Inter" w:hAnsi="Inter"/>
+          <w:color w:val="333333"/>
+          <w:sz w:val="16"/>
+          <w:szCs w:val="16"/>
+        </w:rPr>
+        <w:t xml:space="preserve"> </w:t>
       </w:r>
       <w:r>
         <w:rPr>
@@ -262,7 +282,27 @@
           <w:sz w:val="16"/>
           <w:szCs w:val="16"/>
         </w:rPr>
-        <w:t xml:space="preserve"> | </w:t>
+        <w:t xml:space="preserve"> </w:t>
+      </w:r>
+      <w:r>
+        <w:rPr>
+          <w:rFonts w:ascii="Inter" w:hAnsi="Inter"/>
+          <w:b/>
+          <w:bCs/>
+          <w:color w:val="2174EA"/>
+          <w:sz w:val="16"/>
+          <w:szCs w:val="16"/>
+        </w:rPr>
+        <w:t>|</w:t>
+      </w:r>
+      <w:r>
+        <w:rPr>
+          <w:rFonts w:ascii="Inter" w:hAnsi="Inter"/>
+          <w:color w:val="333333"/>
+          <w:sz w:val="16"/>
+          <w:szCs w:val="16"/>
+        </w:rPr>
+        <w:t xml:space="preserve"> </w:t>
       </w:r>
       <w:r>
         <w:rPr>
@@ -301,20 +341,15 @@
       <w:pPr>
         <w:pStyle w:val="Heading2"/>
         <w:spacing w:lineRule="auto" w:line="240"/>
+        <w:rPr/>
+      </w:pPr>
+      <w:r>
         <w:rPr>
           <w:rFonts w:ascii="Inter" w:hAnsi="Inter"/>
           <w:color w:val="000000"/>
           <w:sz w:val="20"/>
           <w:szCs w:val="20"/>
         </w:rPr>
-      </w:pPr>
-      <w:r>
-        <w:rPr>
-          <w:rFonts w:ascii="Inter" w:hAnsi="Inter"/>
-          <w:color w:val="000000"/>
-          <w:sz w:val="20"/>
-          <w:szCs w:val="20"/>
-        </w:rPr>
         <w:t>Social</w:t>
       </w:r>
     </w:p>
@@ -322,12 +357,7 @@
       <w:pPr>
         <w:pStyle w:val="Normal"/>
         <w:spacing w:lineRule="auto" w:line="240"/>
-        <w:rPr>
-          <w:rFonts w:ascii="Inter" w:hAnsi="Inter"/>
-          <w:color w:val="333333"/>
-          <w:sz w:val="16"/>
-          <w:szCs w:val="16"/>
-        </w:rPr>
+        <w:rPr/>
       </w:pPr>
       <w:r>
         <w:rPr>
@@ -347,7 +377,27 @@
           <w:sz w:val="16"/>
           <w:szCs w:val="16"/>
         </w:rPr>
-        <w:t xml:space="preserve"> @xfullstackleo | </w:t>
+        <w:t xml:space="preserve"> @xfullstackleo </w:t>
+      </w:r>
+      <w:r>
+        <w:rPr>
+          <w:rFonts w:ascii="Inter" w:hAnsi="Inter"/>
+          <w:b/>
+          <w:bCs/>
+          <w:color w:val="2174EA"/>
+          <w:sz w:val="16"/>
+          <w:szCs w:val="16"/>
+        </w:rPr>
+        <w:t>|</w:t>
+      </w:r>
+      <w:r>
+        <w:rPr>
+          <w:rFonts w:ascii="Inter" w:hAnsi="Inter"/>
+          <w:color w:val="333333"/>
+          <w:sz w:val="16"/>
+          <w:szCs w:val="16"/>
+        </w:rPr>
+        <w:t xml:space="preserve"> </w:t>
       </w:r>
       <w:r>
         <w:rPr>
@@ -374,20 +424,15 @@
       <w:pPr>
         <w:pStyle w:val="Heading2"/>
         <w:spacing w:lineRule="auto" w:line="240"/>
+        <w:rPr/>
+      </w:pPr>
+      <w:r>
         <w:rPr>
           <w:rFonts w:ascii="Inter" w:hAnsi="Inter"/>
           <w:color w:val="000000"/>
           <w:sz w:val="20"/>
           <w:szCs w:val="20"/>
         </w:rPr>
-      </w:pPr>
-      <w:r>
-        <w:rPr>
-          <w:rFonts w:ascii="Inter" w:hAnsi="Inter"/>
-          <w:color w:val="000000"/>
-          <w:sz w:val="20"/>
-          <w:szCs w:val="20"/>
-        </w:rPr>
         <w:t>FullStack Skills</w:t>
       </w:r>
     </w:p>
@@ -395,12 +440,7 @@
       <w:pPr>
         <w:pStyle w:val="Normal"/>
         <w:spacing w:lineRule="auto" w:line="240"/>
-        <w:rPr>
-          <w:rFonts w:ascii="Inter" w:hAnsi="Inter"/>
-          <w:color w:val="333333"/>
-          <w:sz w:val="16"/>
-          <w:szCs w:val="16"/>
-        </w:rPr>
+        <w:rPr/>
       </w:pPr>
       <w:r>
         <w:rPr>
@@ -438,12 +478,7 @@
       <w:pPr>
         <w:pStyle w:val="Normal"/>
         <w:spacing w:lineRule="auto" w:line="240"/>
-        <w:rPr>
-          <w:rFonts w:ascii="Inter" w:hAnsi="Inter"/>
-          <w:color w:val="333333"/>
-          <w:sz w:val="16"/>
-          <w:szCs w:val="16"/>
-        </w:rPr>
+        <w:rPr/>
       </w:pPr>
       <w:r>
         <w:rPr>
@@ -481,12 +516,7 @@
       <w:pPr>
         <w:pStyle w:val="Normal"/>
         <w:spacing w:lineRule="auto" w:line="240"/>
-        <w:rPr>
-          <w:rFonts w:ascii="Inter" w:hAnsi="Inter"/>
-          <w:color w:val="333333"/>
-          <w:sz w:val="16"/>
-          <w:szCs w:val="16"/>
-        </w:rPr>
+        <w:rPr/>
       </w:pPr>
       <w:r>
         <w:rPr>
@@ -524,12 +554,7 @@
       <w:pPr>
         <w:pStyle w:val="Normal"/>
         <w:spacing w:lineRule="auto" w:line="240"/>
-        <w:rPr>
-          <w:rFonts w:ascii="Inter" w:hAnsi="Inter"/>
-          <w:color w:val="333333"/>
-          <w:sz w:val="16"/>
-          <w:szCs w:val="16"/>
-        </w:rPr>
+        <w:rPr/>
       </w:pPr>
       <w:r>
         <w:rPr>
@@ -567,12 +592,7 @@
       <w:pPr>
         <w:pStyle w:val="Normal"/>
         <w:spacing w:lineRule="auto" w:line="240"/>
-        <w:rPr>
-          <w:rFonts w:ascii="Inter" w:hAnsi="Inter"/>
-          <w:color w:val="333333"/>
-          <w:sz w:val="16"/>
-          <w:szCs w:val="16"/>
-        </w:rPr>
+        <w:rPr/>
       </w:pPr>
       <w:r>
         <w:rPr>
@@ -610,12 +630,7 @@
       <w:pPr>
         <w:pStyle w:val="Normal"/>
         <w:spacing w:lineRule="auto" w:line="240"/>
-        <w:rPr>
-          <w:rFonts w:ascii="Inter" w:hAnsi="Inter"/>
-          <w:color w:val="333333"/>
-          <w:sz w:val="16"/>
-          <w:szCs w:val="16"/>
-        </w:rPr>
+        <w:rPr/>
       </w:pPr>
       <w:r>
         <w:rPr>
@@ -653,12 +668,7 @@
       <w:pPr>
         <w:pStyle w:val="Normal"/>
         <w:spacing w:lineRule="auto" w:line="240"/>
-        <w:rPr>
-          <w:rFonts w:ascii="Inter" w:hAnsi="Inter"/>
-          <w:color w:val="333333"/>
-          <w:sz w:val="16"/>
-          <w:szCs w:val="16"/>
-        </w:rPr>
+        <w:rPr/>
       </w:pPr>
       <w:r>
         <w:rPr>
@@ -696,12 +706,7 @@
       <w:pPr>
         <w:pStyle w:val="Normal"/>
         <w:spacing w:lineRule="auto" w:line="240"/>
-        <w:rPr>
-          <w:rFonts w:ascii="Inter" w:hAnsi="Inter"/>
-          <w:color w:val="333333"/>
-          <w:sz w:val="16"/>
-          <w:szCs w:val="16"/>
-        </w:rPr>
+        <w:rPr/>
       </w:pPr>
       <w:r>
         <w:rPr>
@@ -739,12 +744,7 @@
       <w:pPr>
         <w:pStyle w:val="Normal"/>
         <w:spacing w:lineRule="auto" w:line="240"/>
-        <w:rPr>
-          <w:rFonts w:ascii="Inter" w:hAnsi="Inter"/>
-          <w:color w:val="333333"/>
-          <w:sz w:val="16"/>
-          <w:szCs w:val="16"/>
-        </w:rPr>
+        <w:rPr/>
       </w:pPr>
       <w:r>
         <w:rPr>
@@ -782,12 +782,7 @@
       <w:pPr>
         <w:pStyle w:val="Normal"/>
         <w:spacing w:lineRule="auto" w:line="240"/>
-        <w:rPr>
-          <w:rFonts w:ascii="Inter" w:hAnsi="Inter"/>
-          <w:color w:val="333333"/>
-          <w:sz w:val="16"/>
-          <w:szCs w:val="16"/>
-        </w:rPr>
+        <w:rPr/>
       </w:pPr>
       <w:r>
         <w:rPr>
@@ -825,12 +820,7 @@
       <w:pPr>
         <w:pStyle w:val="Normal"/>
         <w:spacing w:lineRule="auto" w:line="240"/>
-        <w:rPr>
-          <w:rFonts w:ascii="Inter" w:hAnsi="Inter"/>
-          <w:color w:val="333333"/>
-          <w:sz w:val="16"/>
-          <w:szCs w:val="16"/>
-        </w:rPr>
+        <w:rPr/>
       </w:pPr>
       <w:r>
         <w:rPr>
@@ -868,12 +858,7 @@
       <w:pPr>
         <w:pStyle w:val="Normal"/>
         <w:spacing w:lineRule="auto" w:line="240"/>
-        <w:rPr>
-          <w:rFonts w:ascii="Inter" w:hAnsi="Inter"/>
-          <w:color w:val="333333"/>
-          <w:sz w:val="16"/>
-          <w:szCs w:val="16"/>
-        </w:rPr>
+        <w:rPr/>
       </w:pPr>
       <w:r>
         <w:rPr>
@@ -911,20 +896,15 @@
       <w:pPr>
         <w:pStyle w:val="Heading2"/>
         <w:spacing w:lineRule="auto" w:line="240"/>
+        <w:rPr/>
+      </w:pPr>
+      <w:r>
         <w:rPr>
           <w:rFonts w:ascii="Inter" w:hAnsi="Inter"/>
           <w:color w:val="000000"/>
           <w:sz w:val="20"/>
           <w:szCs w:val="20"/>
         </w:rPr>
-      </w:pPr>
-      <w:r>
-        <w:rPr>
-          <w:rFonts w:ascii="Inter" w:hAnsi="Inter"/>
-          <w:color w:val="000000"/>
-          <w:sz w:val="20"/>
-          <w:szCs w:val="20"/>
-        </w:rPr>
         <w:t>Languages</w:t>
       </w:r>
     </w:p>
@@ -932,12 +912,7 @@
       <w:pPr>
         <w:pStyle w:val="Normal"/>
         <w:spacing w:lineRule="auto" w:line="240"/>
-        <w:rPr>
-          <w:rFonts w:ascii="Inter" w:hAnsi="Inter"/>
-          <w:color w:val="333333"/>
-          <w:sz w:val="16"/>
-          <w:szCs w:val="16"/>
-        </w:rPr>
+        <w:rPr/>
       </w:pPr>
       <w:r>
         <w:rPr>
@@ -968,7 +943,27 @@
           <w:sz w:val="16"/>
           <w:szCs w:val="16"/>
         </w:rPr>
-        <w:t xml:space="preserve"> Nativo | </w:t>
+        <w:t xml:space="preserve"> Nativo </w:t>
+      </w:r>
+      <w:r>
+        <w:rPr>
+          <w:rFonts w:ascii="Inter" w:hAnsi="Inter"/>
+          <w:b/>
+          <w:bCs/>
+          <w:color w:val="2174EA"/>
+          <w:sz w:val="16"/>
+          <w:szCs w:val="16"/>
+        </w:rPr>
+        <w:t>|</w:t>
+      </w:r>
+      <w:r>
+        <w:rPr>
+          <w:rFonts w:ascii="Inter" w:hAnsi="Inter"/>
+          <w:color w:val="333333"/>
+          <w:sz w:val="16"/>
+          <w:szCs w:val="16"/>
+        </w:rPr>
+        <w:t xml:space="preserve"> </w:t>
       </w:r>
       <w:r>
         <w:rPr>
@@ -995,12 +990,762 @@
       <w:pPr>
         <w:pStyle w:val="Heading2"/>
         <w:spacing w:lineRule="auto" w:line="240"/>
+        <w:rPr/>
+      </w:pPr>
+      <w:r>
         <w:rPr>
           <w:rFonts w:ascii="Inter" w:hAnsi="Inter"/>
           <w:color w:val="000000"/>
           <w:sz w:val="20"/>
           <w:szCs w:val="20"/>
         </w:rPr>
+        <w:t>Work Experience</w:t>
+      </w:r>
+    </w:p>
+    <w:p>
+      <w:pPr>
+        <w:pStyle w:val="Heading3"/>
+        <w:spacing w:lineRule="auto" w:line="240"/>
+        <w:rPr/>
+      </w:pPr>
+      <w:r>
+        <w:rPr>
+          <w:rFonts w:ascii="Inter" w:hAnsi="Inter"/>
+          <w:color w:val="333333"/>
+          <w:sz w:val="16"/>
+          <w:szCs w:val="16"/>
+        </w:rPr>
+        <w:t xml:space="preserve">Remote </w:t>
+      </w:r>
+      <w:r>
+        <w:rPr>
+          <w:rFonts w:ascii="Inter" w:hAnsi="Inter"/>
+          <w:color w:val="333333"/>
+          <w:sz w:val="16"/>
+          <w:szCs w:val="16"/>
+        </w:rPr>
+        <w:t xml:space="preserve">QA Specialist / Web Developer </w:t>
+      </w:r>
+      <w:r>
+        <w:rPr>
+          <w:rFonts w:ascii="Inter" w:hAnsi="Inter"/>
+          <w:b/>
+          <w:bCs/>
+          <w:color w:val="2174EA"/>
+          <w:sz w:val="16"/>
+          <w:szCs w:val="16"/>
+        </w:rPr>
+        <w:t>|</w:t>
+      </w:r>
+      <w:r>
+        <w:rPr>
+          <w:rFonts w:ascii="Inter" w:hAnsi="Inter"/>
+          <w:color w:val="333333"/>
+          <w:sz w:val="16"/>
+          <w:szCs w:val="16"/>
+        </w:rPr>
+        <w:t xml:space="preserve"> Education Strategy Consulting </w:t>
+      </w:r>
+      <w:r>
+        <w:rPr>
+          <w:rFonts w:ascii="Inter" w:hAnsi="Inter"/>
+          <w:b/>
+          <w:bCs/>
+          <w:color w:val="2174EA"/>
+          <w:sz w:val="16"/>
+          <w:szCs w:val="16"/>
+        </w:rPr>
+        <w:t>|</w:t>
+      </w:r>
+      <w:r>
+        <w:rPr>
+          <w:rFonts w:ascii="Inter" w:hAnsi="Inter"/>
+          <w:color w:val="333333"/>
+          <w:sz w:val="16"/>
+          <w:szCs w:val="16"/>
+        </w:rPr>
+        <w:t xml:space="preserve"> </w:t>
+      </w:r>
+      <w:r>
+        <w:rPr>
+          <w:rFonts w:ascii="Inter" w:hAnsi="Inter"/>
+          <w:color w:val="333333"/>
+          <w:sz w:val="16"/>
+          <w:szCs w:val="16"/>
+        </w:rPr>
+        <w:t>Earlysville, VA</w:t>
+      </w:r>
+      <w:r>
+        <w:rPr>
+          <w:rFonts w:ascii="Inter" w:hAnsi="Inter"/>
+          <w:color w:val="333333"/>
+          <w:sz w:val="16"/>
+          <w:szCs w:val="16"/>
+        </w:rPr>
+        <w:t xml:space="preserve"> </w:t>
+      </w:r>
+      <w:r>
+        <w:rPr>
+          <w:rFonts w:ascii="Inter" w:hAnsi="Inter"/>
+          <w:b/>
+          <w:bCs/>
+          <w:color w:val="2174EA"/>
+          <w:sz w:val="16"/>
+          <w:szCs w:val="16"/>
+        </w:rPr>
+        <w:t>|</w:t>
+      </w:r>
+      <w:r>
+        <w:rPr>
+          <w:rFonts w:ascii="Inter" w:hAnsi="Inter"/>
+          <w:color w:val="333333"/>
+          <w:sz w:val="16"/>
+          <w:szCs w:val="16"/>
+        </w:rPr>
+        <w:t xml:space="preserve"> 2021 to 2023</w:t>
+      </w:r>
+    </w:p>
+    <w:p>
+      <w:pPr>
+        <w:pStyle w:val="Normal"/>
+        <w:spacing w:lineRule="auto" w:line="240"/>
+        <w:rPr/>
+      </w:pPr>
+      <w:r>
+        <w:rPr>
+          <w:rFonts w:ascii="Inter" w:hAnsi="Inter"/>
+          <w:sz w:val="16"/>
+          <w:szCs w:val="16"/>
+        </w:rPr>
+        <w:t xml:space="preserve">Scrutinized the web development process for bugs  </w:t>
+      </w:r>
+      <w:r>
+        <w:rPr>
+          <w:rFonts w:ascii="Inter" w:hAnsi="Inter"/>
+          <w:b/>
+          <w:bCs/>
+          <w:color w:val="2174EA"/>
+          <w:sz w:val="16"/>
+          <w:szCs w:val="16"/>
+        </w:rPr>
+        <w:t>|</w:t>
+      </w:r>
+      <w:r>
+        <w:rPr>
+          <w:rFonts w:ascii="Inter" w:hAnsi="Inter"/>
+          <w:sz w:val="16"/>
+          <w:szCs w:val="16"/>
+        </w:rPr>
+        <w:t xml:space="preserve">  QA tested big data web apps on a variety of environments</w:t>
+        <w:br/>
+        <w:t xml:space="preserve">Unit tested proprietary development framework  </w:t>
+      </w:r>
+      <w:r>
+        <w:rPr>
+          <w:rFonts w:ascii="Inter" w:hAnsi="Inter"/>
+          <w:b/>
+          <w:bCs/>
+          <w:color w:val="2174EA"/>
+          <w:sz w:val="16"/>
+          <w:szCs w:val="16"/>
+        </w:rPr>
+        <w:t>|</w:t>
+      </w:r>
+      <w:r>
+        <w:rPr>
+          <w:rFonts w:ascii="Inter" w:hAnsi="Inter"/>
+          <w:sz w:val="16"/>
+          <w:szCs w:val="16"/>
+        </w:rPr>
+        <w:t xml:space="preserve">  Wrote documentation regarding proprietary framework</w:t>
+        <w:br/>
+        <w:t xml:space="preserve">Kept track of ongoing issues and bugs across multiple projects  </w:t>
+      </w:r>
+      <w:r>
+        <w:rPr>
+          <w:rFonts w:ascii="Inter" w:hAnsi="Inter"/>
+          <w:b/>
+          <w:bCs/>
+          <w:color w:val="2174EA"/>
+          <w:sz w:val="16"/>
+          <w:szCs w:val="16"/>
+        </w:rPr>
+        <w:t>|</w:t>
+      </w:r>
+      <w:r>
+        <w:rPr>
+          <w:rFonts w:ascii="Inter" w:hAnsi="Inter"/>
+          <w:sz w:val="16"/>
+          <w:szCs w:val="16"/>
+        </w:rPr>
+        <w:t xml:space="preserve">  QA tested big data renders via automated tests and spot checks  </w:t>
+      </w:r>
+    </w:p>
+    <w:p>
+      <w:pPr>
+        <w:pStyle w:val="Heading3"/>
+        <w:spacing w:lineRule="auto" w:line="240"/>
+        <w:rPr/>
+      </w:pPr>
+      <w:r>
+        <w:rPr>
+          <w:rFonts w:ascii="Inter" w:hAnsi="Inter"/>
+          <w:color w:val="333333"/>
+          <w:sz w:val="16"/>
+          <w:szCs w:val="16"/>
+        </w:rPr>
+        <w:t xml:space="preserve">Remote </w:t>
+      </w:r>
+      <w:r>
+        <w:rPr>
+          <w:rFonts w:ascii="Inter" w:hAnsi="Inter"/>
+          <w:color w:val="333333"/>
+          <w:sz w:val="16"/>
+          <w:szCs w:val="16"/>
+        </w:rPr>
+        <w:t xml:space="preserve">Full Stack Developer </w:t>
+      </w:r>
+      <w:r>
+        <w:rPr>
+          <w:rFonts w:ascii="Inter" w:hAnsi="Inter"/>
+          <w:b/>
+          <w:bCs/>
+          <w:color w:val="2174EA"/>
+          <w:sz w:val="16"/>
+          <w:szCs w:val="16"/>
+        </w:rPr>
+        <w:t>|</w:t>
+      </w:r>
+      <w:r>
+        <w:rPr>
+          <w:rFonts w:ascii="Inter" w:hAnsi="Inter"/>
+          <w:color w:val="333333"/>
+          <w:sz w:val="16"/>
+          <w:szCs w:val="16"/>
+        </w:rPr>
+        <w:t xml:space="preserve"> Amazing Designer </w:t>
+      </w:r>
+      <w:r>
+        <w:rPr>
+          <w:rFonts w:ascii="Inter" w:hAnsi="Inter"/>
+          <w:b/>
+          <w:bCs/>
+          <w:color w:val="2174EA"/>
+          <w:sz w:val="16"/>
+          <w:szCs w:val="16"/>
+        </w:rPr>
+        <w:t>|</w:t>
+      </w:r>
+      <w:r>
+        <w:rPr>
+          <w:rFonts w:ascii="Inter" w:hAnsi="Inter"/>
+          <w:color w:val="333333"/>
+          <w:sz w:val="16"/>
+          <w:szCs w:val="16"/>
+        </w:rPr>
+        <w:t xml:space="preserve"> Austin, TX </w:t>
+      </w:r>
+      <w:r>
+        <w:rPr>
+          <w:rFonts w:ascii="Inter" w:hAnsi="Inter"/>
+          <w:b/>
+          <w:bCs/>
+          <w:color w:val="2174EA"/>
+          <w:sz w:val="16"/>
+          <w:szCs w:val="16"/>
+        </w:rPr>
+        <w:t>|</w:t>
+      </w:r>
+      <w:r>
+        <w:rPr>
+          <w:rFonts w:ascii="Inter" w:hAnsi="Inter"/>
+          <w:color w:val="333333"/>
+          <w:sz w:val="16"/>
+          <w:szCs w:val="16"/>
+        </w:rPr>
+        <w:t xml:space="preserve"> 2016 to 2023</w:t>
+      </w:r>
+    </w:p>
+    <w:p>
+      <w:pPr>
+        <w:pStyle w:val="Normal"/>
+        <w:spacing w:lineRule="auto" w:line="240"/>
+        <w:rPr/>
+      </w:pPr>
+      <w:r>
+        <w:rPr>
+          <w:rFonts w:ascii="Inter" w:hAnsi="Inter"/>
+          <w:sz w:val="16"/>
+          <w:szCs w:val="16"/>
+        </w:rPr>
+        <w:t xml:space="preserve">Planned, built, and maintained full stack development projects (LAMP, MERN)  </w:t>
+      </w:r>
+      <w:r>
+        <w:rPr>
+          <w:rFonts w:ascii="Inter" w:hAnsi="Inter"/>
+          <w:b/>
+          <w:bCs/>
+          <w:color w:val="2174EA"/>
+          <w:sz w:val="16"/>
+          <w:szCs w:val="16"/>
+        </w:rPr>
+        <w:t>|</w:t>
+      </w:r>
+      <w:r>
+        <w:rPr>
+          <w:rFonts w:ascii="Inter" w:hAnsi="Inter"/>
+          <w:sz w:val="16"/>
+          <w:szCs w:val="16"/>
+        </w:rPr>
+        <w:t xml:space="preserve">  Worked brand identity, web/app development, &amp; print projects</w:t>
+        <w:br/>
+        <w:t xml:space="preserve">Managed business (accounting, sales, client relations, etc.)  </w:t>
+      </w:r>
+      <w:r>
+        <w:rPr>
+          <w:rFonts w:ascii="Inter" w:hAnsi="Inter"/>
+          <w:b/>
+          <w:bCs/>
+          <w:color w:val="2174EA"/>
+          <w:sz w:val="16"/>
+          <w:szCs w:val="16"/>
+        </w:rPr>
+        <w:t>|</w:t>
+      </w:r>
+      <w:r>
+        <w:rPr>
+          <w:rFonts w:ascii="Inter" w:hAnsi="Inter"/>
+          <w:sz w:val="16"/>
+          <w:szCs w:val="16"/>
+        </w:rPr>
+        <w:t xml:space="preserve">  Managed teams of freelancer talent  </w:t>
+      </w:r>
+    </w:p>
+    <w:p>
+      <w:pPr>
+        <w:pStyle w:val="Heading3"/>
+        <w:spacing w:lineRule="auto" w:line="240"/>
+        <w:rPr/>
+      </w:pPr>
+      <w:r>
+        <w:rPr>
+          <w:rFonts w:ascii="Inter" w:hAnsi="Inter"/>
+          <w:color w:val="333333"/>
+          <w:sz w:val="16"/>
+          <w:szCs w:val="16"/>
+        </w:rPr>
+        <w:t xml:space="preserve">Full Stack Developer </w:t>
+      </w:r>
+      <w:r>
+        <w:rPr>
+          <w:rFonts w:ascii="Inter" w:hAnsi="Inter"/>
+          <w:b/>
+          <w:bCs/>
+          <w:color w:val="2174EA"/>
+          <w:sz w:val="16"/>
+          <w:szCs w:val="16"/>
+        </w:rPr>
+        <w:t>|</w:t>
+      </w:r>
+      <w:r>
+        <w:rPr>
+          <w:rFonts w:ascii="Inter" w:hAnsi="Inter"/>
+          <w:color w:val="333333"/>
+          <w:sz w:val="16"/>
+          <w:szCs w:val="16"/>
+        </w:rPr>
+        <w:t xml:space="preserve"> PetroPages </w:t>
+      </w:r>
+      <w:r>
+        <w:rPr>
+          <w:rFonts w:ascii="Inter" w:hAnsi="Inter"/>
+          <w:b/>
+          <w:bCs/>
+          <w:color w:val="2174EA"/>
+          <w:sz w:val="16"/>
+          <w:szCs w:val="16"/>
+        </w:rPr>
+        <w:t>|</w:t>
+      </w:r>
+      <w:r>
+        <w:rPr>
+          <w:rFonts w:ascii="Inter" w:hAnsi="Inter"/>
+          <w:color w:val="333333"/>
+          <w:sz w:val="16"/>
+          <w:szCs w:val="16"/>
+        </w:rPr>
+        <w:t xml:space="preserve"> Webster, TX </w:t>
+      </w:r>
+      <w:r>
+        <w:rPr>
+          <w:rFonts w:ascii="Inter" w:hAnsi="Inter"/>
+          <w:b/>
+          <w:bCs/>
+          <w:color w:val="2174EA"/>
+          <w:sz w:val="16"/>
+          <w:szCs w:val="16"/>
+        </w:rPr>
+        <w:t>|</w:t>
+      </w:r>
+      <w:r>
+        <w:rPr>
+          <w:rFonts w:ascii="Inter" w:hAnsi="Inter"/>
+          <w:color w:val="333333"/>
+          <w:sz w:val="16"/>
+          <w:szCs w:val="16"/>
+        </w:rPr>
+        <w:t xml:space="preserve"> 2018 to 2021</w:t>
+      </w:r>
+    </w:p>
+    <w:p>
+      <w:pPr>
+        <w:pStyle w:val="Normal"/>
+        <w:spacing w:lineRule="auto" w:line="240"/>
+        <w:rPr/>
+      </w:pPr>
+      <w:r>
+        <w:rPr>
+          <w:rFonts w:ascii="Inter" w:hAnsi="Inter"/>
+          <w:sz w:val="16"/>
+          <w:szCs w:val="16"/>
+        </w:rPr>
+        <w:t xml:space="preserve">Worked on enterprise &amp; medium business scale projects  </w:t>
+      </w:r>
+      <w:r>
+        <w:rPr>
+          <w:rFonts w:ascii="Inter" w:hAnsi="Inter"/>
+          <w:b/>
+          <w:bCs/>
+          <w:color w:val="2174EA"/>
+          <w:sz w:val="16"/>
+          <w:szCs w:val="16"/>
+        </w:rPr>
+        <w:t>|</w:t>
+      </w:r>
+      <w:r>
+        <w:rPr>
+          <w:rFonts w:ascii="Inter" w:hAnsi="Inter"/>
+          <w:sz w:val="16"/>
+          <w:szCs w:val="16"/>
+        </w:rPr>
+        <w:t xml:space="preserve">  Secured servers, databases, &amp; API endpoints</w:t>
+        <w:br/>
+        <w:t xml:space="preserve">Encrypted, sanitized, &amp; speed-optimized digital products  </w:t>
+      </w:r>
+      <w:r>
+        <w:rPr>
+          <w:rFonts w:ascii="Inter" w:hAnsi="Inter"/>
+          <w:b/>
+          <w:bCs/>
+          <w:color w:val="2174EA"/>
+          <w:sz w:val="16"/>
+          <w:szCs w:val="16"/>
+        </w:rPr>
+        <w:t>|</w:t>
+      </w:r>
+      <w:r>
+        <w:rPr>
+          <w:rFonts w:ascii="Inter" w:hAnsi="Inter"/>
+          <w:sz w:val="16"/>
+          <w:szCs w:val="16"/>
+        </w:rPr>
+        <w:t xml:space="preserve">  Executed company-wide switch to GIT and CI/CD with Adrian</w:t>
+        <w:br/>
+        <w:t xml:space="preserve">Converted front-end mockup designs into HTML, CSS, and JavaScript  </w:t>
+      </w:r>
+      <w:r>
+        <w:rPr>
+          <w:rFonts w:ascii="Inter" w:hAnsi="Inter"/>
+          <w:b/>
+          <w:bCs/>
+          <w:color w:val="2174EA"/>
+          <w:sz w:val="16"/>
+          <w:szCs w:val="16"/>
+        </w:rPr>
+        <w:t>|</w:t>
+      </w:r>
+      <w:r>
+        <w:rPr>
+          <w:rFonts w:ascii="Inter" w:hAnsi="Inter"/>
+          <w:sz w:val="16"/>
+          <w:szCs w:val="16"/>
+        </w:rPr>
+        <w:t xml:space="preserve">  Executed architecture updates/upgrades (LAMP, GCP, AWS, Azure)</w:t>
+        <w:br/>
+        <w:t xml:space="preserve">Maintained, troubleshot, &amp; debugged back-end programming (PHP)  </w:t>
+      </w:r>
+    </w:p>
+    <w:p>
+      <w:pPr>
+        <w:pStyle w:val="Heading3"/>
+        <w:spacing w:lineRule="auto" w:line="240"/>
+        <w:rPr/>
+      </w:pPr>
+      <w:r>
+        <w:rPr>
+          <w:rFonts w:ascii="Inter" w:hAnsi="Inter"/>
+          <w:color w:val="333333"/>
+          <w:sz w:val="16"/>
+          <w:szCs w:val="16"/>
+        </w:rPr>
+        <w:t xml:space="preserve">Business Manager </w:t>
+      </w:r>
+      <w:r>
+        <w:rPr>
+          <w:rFonts w:ascii="Inter" w:hAnsi="Inter"/>
+          <w:b/>
+          <w:bCs/>
+          <w:color w:val="2174EA"/>
+          <w:sz w:val="16"/>
+          <w:szCs w:val="16"/>
+        </w:rPr>
+        <w:t>|</w:t>
+      </w:r>
+      <w:r>
+        <w:rPr>
+          <w:rFonts w:ascii="Inter" w:hAnsi="Inter"/>
+          <w:color w:val="333333"/>
+          <w:sz w:val="16"/>
+          <w:szCs w:val="16"/>
+        </w:rPr>
+        <w:t xml:space="preserve"> SignDepotATX </w:t>
+      </w:r>
+      <w:r>
+        <w:rPr>
+          <w:rFonts w:ascii="Inter" w:hAnsi="Inter"/>
+          <w:b/>
+          <w:bCs/>
+          <w:color w:val="2174EA"/>
+          <w:sz w:val="16"/>
+          <w:szCs w:val="16"/>
+        </w:rPr>
+        <w:t>|</w:t>
+      </w:r>
+      <w:r>
+        <w:rPr>
+          <w:rFonts w:ascii="Inter" w:hAnsi="Inter"/>
+          <w:color w:val="333333"/>
+          <w:sz w:val="16"/>
+          <w:szCs w:val="16"/>
+        </w:rPr>
+        <w:t xml:space="preserve"> Austin, TX </w:t>
+      </w:r>
+      <w:r>
+        <w:rPr>
+          <w:rFonts w:ascii="Inter" w:hAnsi="Inter"/>
+          <w:b/>
+          <w:bCs/>
+          <w:color w:val="2174EA"/>
+          <w:sz w:val="16"/>
+          <w:szCs w:val="16"/>
+        </w:rPr>
+        <w:t>|</w:t>
+      </w:r>
+      <w:r>
+        <w:rPr>
+          <w:rFonts w:ascii="Inter" w:hAnsi="Inter"/>
+          <w:color w:val="333333"/>
+          <w:sz w:val="16"/>
+          <w:szCs w:val="16"/>
+        </w:rPr>
+        <w:t xml:space="preserve"> 2015 to 2016</w:t>
+      </w:r>
+    </w:p>
+    <w:p>
+      <w:pPr>
+        <w:pStyle w:val="Normal"/>
+        <w:spacing w:lineRule="auto" w:line="240"/>
+        <w:rPr/>
+      </w:pPr>
+      <w:r>
+        <w:rPr>
+          <w:rFonts w:ascii="Inter" w:hAnsi="Inter"/>
+          <w:sz w:val="16"/>
+          <w:szCs w:val="16"/>
+        </w:rPr>
+        <w:t xml:space="preserve">Promoted to business manager because of sales volume  </w:t>
+      </w:r>
+      <w:r>
+        <w:rPr>
+          <w:rFonts w:ascii="Inter" w:hAnsi="Inter"/>
+          <w:b/>
+          <w:bCs/>
+          <w:color w:val="2174EA"/>
+          <w:sz w:val="16"/>
+          <w:szCs w:val="16"/>
+        </w:rPr>
+        <w:t>|</w:t>
+      </w:r>
+      <w:r>
+        <w:rPr>
+          <w:rFonts w:ascii="Inter" w:hAnsi="Inter"/>
+          <w:sz w:val="16"/>
+          <w:szCs w:val="16"/>
+        </w:rPr>
+        <w:t xml:space="preserve">  Managed interns, designers, production, &amp; shop workflows</w:t>
+        <w:br/>
+        <w:t xml:space="preserve">Created sales training manuals with Fernando  </w:t>
+      </w:r>
+      <w:r>
+        <w:rPr>
+          <w:rFonts w:ascii="Inter" w:hAnsi="Inter"/>
+          <w:b/>
+          <w:bCs/>
+          <w:color w:val="2174EA"/>
+          <w:sz w:val="16"/>
+          <w:szCs w:val="16"/>
+        </w:rPr>
+        <w:t>|</w:t>
+      </w:r>
+      <w:r>
+        <w:rPr>
+          <w:rFonts w:ascii="Inter" w:hAnsi="Inter"/>
+          <w:sz w:val="16"/>
+          <w:szCs w:val="16"/>
+        </w:rPr>
+        <w:t xml:space="preserve">  Maintained vendor &amp; client relations</w:t>
+        <w:br/>
+        <w:t xml:space="preserve">Created &amp; executed marketing campaigns  </w:t>
+      </w:r>
+    </w:p>
+    <w:p>
+      <w:pPr>
+        <w:pStyle w:val="Heading3"/>
+        <w:spacing w:lineRule="auto" w:line="240"/>
+        <w:rPr/>
+      </w:pPr>
+      <w:r>
+        <w:rPr>
+          <w:rFonts w:ascii="Inter" w:hAnsi="Inter"/>
+          <w:color w:val="333333"/>
+          <w:sz w:val="16"/>
+          <w:szCs w:val="16"/>
+        </w:rPr>
+        <w:t xml:space="preserve">Creative Director </w:t>
+      </w:r>
+      <w:r>
+        <w:rPr>
+          <w:rFonts w:ascii="Inter" w:hAnsi="Inter"/>
+          <w:b/>
+          <w:bCs/>
+          <w:color w:val="2174EA"/>
+          <w:sz w:val="16"/>
+          <w:szCs w:val="16"/>
+        </w:rPr>
+        <w:t>|</w:t>
+      </w:r>
+      <w:r>
+        <w:rPr>
+          <w:rFonts w:ascii="Inter" w:hAnsi="Inter"/>
+          <w:color w:val="333333"/>
+          <w:sz w:val="16"/>
+          <w:szCs w:val="16"/>
+        </w:rPr>
+        <w:t xml:space="preserve"> Image Master Group </w:t>
+      </w:r>
+      <w:r>
+        <w:rPr>
+          <w:rFonts w:ascii="Inter" w:hAnsi="Inter"/>
+          <w:b/>
+          <w:bCs/>
+          <w:color w:val="2174EA"/>
+          <w:sz w:val="16"/>
+          <w:szCs w:val="16"/>
+        </w:rPr>
+        <w:t>|</w:t>
+      </w:r>
+      <w:r>
+        <w:rPr>
+          <w:rFonts w:ascii="Inter" w:hAnsi="Inter"/>
+          <w:color w:val="333333"/>
+          <w:sz w:val="16"/>
+          <w:szCs w:val="16"/>
+        </w:rPr>
+        <w:t xml:space="preserve"> Austin, TX </w:t>
+      </w:r>
+      <w:r>
+        <w:rPr>
+          <w:rFonts w:ascii="Inter" w:hAnsi="Inter"/>
+          <w:b/>
+          <w:bCs/>
+          <w:color w:val="2174EA"/>
+          <w:sz w:val="16"/>
+          <w:szCs w:val="16"/>
+        </w:rPr>
+        <w:t>|</w:t>
+      </w:r>
+      <w:r>
+        <w:rPr>
+          <w:rFonts w:ascii="Inter" w:hAnsi="Inter"/>
+          <w:color w:val="333333"/>
+          <w:sz w:val="16"/>
+          <w:szCs w:val="16"/>
+        </w:rPr>
+        <w:t xml:space="preserve"> 2013 to 2015</w:t>
+      </w:r>
+    </w:p>
+    <w:p>
+      <w:pPr>
+        <w:pStyle w:val="Normal"/>
+        <w:spacing w:lineRule="auto" w:line="240"/>
+        <w:rPr/>
+      </w:pPr>
+      <w:r>
+        <w:rPr>
+          <w:rFonts w:ascii="Inter" w:hAnsi="Inter"/>
+          <w:sz w:val="16"/>
+          <w:szCs w:val="16"/>
+        </w:rPr>
+        <w:t xml:space="preserve">Designed catalogs and sales presentations for all sales reps  </w:t>
+      </w:r>
+      <w:r>
+        <w:rPr>
+          <w:rFonts w:ascii="Inter" w:hAnsi="Inter"/>
+          <w:b/>
+          <w:bCs/>
+          <w:color w:val="2174EA"/>
+          <w:sz w:val="16"/>
+          <w:szCs w:val="16"/>
+        </w:rPr>
+        <w:t>|</w:t>
+      </w:r>
+      <w:r>
+        <w:rPr>
+          <w:rFonts w:ascii="Inter" w:hAnsi="Inter"/>
+          <w:sz w:val="16"/>
+          <w:szCs w:val="16"/>
+        </w:rPr>
+        <w:t xml:space="preserve">  Created digital graphics for web use</w:t>
+        <w:br/>
+        <w:t>Art directed and designed marketing material, promo videos, TV ads, social media imagery, signage, and ambient imagery</w:t>
+        <w:br/>
+        <w:t xml:space="preserve">Developed company website using Wix  </w:t>
+      </w:r>
+      <w:r>
+        <w:rPr>
+          <w:rFonts w:ascii="Inter" w:hAnsi="Inter"/>
+          <w:b/>
+          <w:bCs/>
+          <w:color w:val="2174EA"/>
+          <w:sz w:val="16"/>
+          <w:szCs w:val="16"/>
+        </w:rPr>
+        <w:t>|</w:t>
+      </w:r>
+      <w:r>
+        <w:rPr>
+          <w:rFonts w:ascii="Inter" w:hAnsi="Inter"/>
+          <w:sz w:val="16"/>
+          <w:szCs w:val="16"/>
+        </w:rPr>
+        <w:t xml:space="preserve">  Developed brochure websites for clientele using Notepad++, HTML, CSS, JavaScript, cPanel Hosting</w:t>
+      </w:r>
+    </w:p>
+    <w:p>
+      <w:pPr>
+        <w:pStyle w:val="Heading2"/>
+        <w:spacing w:lineRule="auto" w:line="240"/>
+        <w:rPr/>
       </w:pPr>
       <w:r>
         <w:rPr>
@@ -1009,20 +1754,24 @@
           <w:sz w:val="20"/>
           <w:szCs w:val="20"/>
         </w:rPr>
-        <w:t>Work Experience</w:t>
+        <w:t>Education</w:t>
       </w:r>
     </w:p>
     <w:p>
       <w:pPr>
-        <w:pStyle w:val="Heading3"/>
-        <w:spacing w:lineRule="auto" w:line="240"/>
+        <w:pStyle w:val="Normal"/>
+        <w:spacing w:lineRule="auto" w:line="240" w:before="0" w:after="200"/>
+        <w:rPr/>
+      </w:pPr>
+      <w:r>
         <w:rPr>
           <w:rFonts w:ascii="Inter" w:hAnsi="Inter"/>
           <w:color w:val="333333"/>
           <w:sz w:val="16"/>
           <w:szCs w:val="16"/>
         </w:rPr>
-      </w:pPr>
+        <w:t xml:space="preserve">Bachelor's </w:t>
+      </w:r>
       <w:r>
         <w:rPr>
           <w:rFonts w:ascii="Inter" w:hAnsi="Inter"/>
@@ -1030,42 +1779,28 @@
           <w:sz w:val="16"/>
           <w:szCs w:val="16"/>
         </w:rPr>
-        <w:t>QA Specialist / Web Developer | Education Strategy Consulting – Remote - 2021 to 2023</w:t>
-      </w:r>
-    </w:p>
-    <w:p>
-      <w:pPr>
-        <w:pStyle w:val="Normal"/>
-        <w:rPr>
-          <w:rFonts w:ascii="Inter" w:hAnsi="Inter"/>
-          <w:sz w:val="16"/>
-          <w:szCs w:val="16"/>
-        </w:rPr>
-      </w:pPr>
-      <w:r>
-        <w:rPr>
-          <w:rFonts w:ascii="Inter" w:hAnsi="Inter"/>
-          <w:sz w:val="16"/>
-          <w:szCs w:val="16"/>
-        </w:rPr>
-        <w:t>Scrutinized the web development process for bugs  |  QA tested big data web apps on a variety of environments</w:t>
-        <w:br/>
-        <w:t>Unit tested proprietary development framework  |  Wrote documentation regarding proprietary framework</w:t>
-        <w:br/>
-        <w:t xml:space="preserve">Kept track of ongoing issues and bugs across multiple projects  |  QA tested big data renders via automated tests and spot checks  </w:t>
-      </w:r>
-    </w:p>
-    <w:p>
-      <w:pPr>
-        <w:pStyle w:val="Heading3"/>
-        <w:spacing w:lineRule="auto" w:line="240"/>
+        <w:t>D</w:t>
+      </w:r>
+      <w:r>
         <w:rPr>
           <w:rFonts w:ascii="Inter" w:hAnsi="Inter"/>
           <w:color w:val="333333"/>
           <w:sz w:val="16"/>
           <w:szCs w:val="16"/>
         </w:rPr>
-      </w:pPr>
+        <w:t xml:space="preserve">egree in Graphic &amp; Web Design Program </w:t>
+      </w:r>
+      <w:r>
+        <w:rPr>
+          <w:rFonts w:ascii="Inter" w:hAnsi="Inter"/>
+          <w:b/>
+          <w:bCs/>
+          <w:color w:val="2174EA"/>
+          <w:sz w:val="16"/>
+          <w:szCs w:val="16"/>
+        </w:rPr>
+        <w:t>|</w:t>
+      </w:r>
       <w:r>
         <w:rPr>
           <w:rFonts w:ascii="Inter" w:hAnsi="Inter"/>
@@ -1073,40 +1808,39 @@
           <w:sz w:val="16"/>
           <w:szCs w:val="16"/>
         </w:rPr>
-        <w:t>Sole Proprietor / Full Stack Developer | Amazing Designer - Austin, TX - 2016 to 2023</w:t>
-      </w:r>
-    </w:p>
-    <w:p>
-      <w:pPr>
-        <w:pStyle w:val="Normal"/>
-        <w:rPr>
-          <w:rFonts w:ascii="Inter" w:hAnsi="Inter"/>
+        <w:t xml:space="preserve"> The Art Institute of Austin </w:t>
+      </w:r>
+      <w:r>
+        <w:rPr>
+          <w:rFonts w:ascii="Inter" w:hAnsi="Inter"/>
+          <w:b/>
+          <w:bCs/>
+          <w:color w:val="2174EA"/>
           <w:sz w:val="16"/>
           <w:szCs w:val="16"/>
         </w:rPr>
-      </w:pPr>
-      <w:r>
-        <w:rPr>
-          <w:rFonts w:ascii="Inter" w:hAnsi="Inter"/>
-          <w:sz w:val="16"/>
-          <w:szCs w:val="16"/>
-        </w:rPr>
-        <w:t>Planned, built, and maintained full stack development projects (LAMP, MERN)  |  Worked brand identity, web/app development, &amp; print projects</w:t>
-        <w:br/>
-        <w:t xml:space="preserve">Managed business (accounting, sales, client relations, etc.)  |  Managed teams of freelancer talent  </w:t>
-      </w:r>
-    </w:p>
-    <w:p>
-      <w:pPr>
-        <w:pStyle w:val="Heading3"/>
-        <w:spacing w:lineRule="auto" w:line="240"/>
+        <w:t>|</w:t>
+      </w:r>
+      <w:r>
         <w:rPr>
           <w:rFonts w:ascii="Inter" w:hAnsi="Inter"/>
           <w:color w:val="333333"/>
           <w:sz w:val="16"/>
           <w:szCs w:val="16"/>
         </w:rPr>
-      </w:pPr>
+        <w:t xml:space="preserve"> Austin, TX </w:t>
+      </w:r>
+      <w:r>
+        <w:rPr>
+          <w:rFonts w:ascii="Inter" w:hAnsi="Inter"/>
+          <w:b/>
+          <w:bCs/>
+          <w:color w:val="2174EA"/>
+          <w:sz w:val="16"/>
+          <w:szCs w:val="16"/>
+        </w:rPr>
+        <w:t>|</w:t>
+      </w:r>
       <w:r>
         <w:rPr>
           <w:rFonts w:ascii="Inter" w:hAnsi="Inter"/>
@@ -1114,159 +1848,7 @@
           <w:sz w:val="16"/>
           <w:szCs w:val="16"/>
         </w:rPr>
-        <w:t>Full Stack Developer | PetroPages - Webster, TX - 2018 to 2021</w:t>
-      </w:r>
-    </w:p>
-    <w:p>
-      <w:pPr>
-        <w:pStyle w:val="Normal"/>
-        <w:rPr>
-          <w:rFonts w:ascii="Inter" w:hAnsi="Inter"/>
-          <w:sz w:val="16"/>
-          <w:szCs w:val="16"/>
-        </w:rPr>
-      </w:pPr>
-      <w:r>
-        <w:rPr>
-          <w:rFonts w:ascii="Inter" w:hAnsi="Inter"/>
-          <w:sz w:val="16"/>
-          <w:szCs w:val="16"/>
-        </w:rPr>
-        <w:t>Worked on enterprise &amp; medium business scale projects  |  Secured servers, databases, &amp; API endpoints</w:t>
-        <w:br/>
-        <w:t>Encrypted, sanitized, &amp; speed-optimized digital products  |  Executed company-wide switch to GIT and CI/CD with Adrian</w:t>
-        <w:br/>
-        <w:t>Converted front-end mockup designs into HTML, CSS, and JavaScript  |  Executed architecture updates/upgrades (LAMP, GCP, AWS, Azure)</w:t>
-        <w:br/>
-        <w:t xml:space="preserve">Maintained, troubleshot, &amp; debugged back-end programming (PHP)  </w:t>
-      </w:r>
-    </w:p>
-    <w:p>
-      <w:pPr>
-        <w:pStyle w:val="Heading3"/>
-        <w:spacing w:lineRule="auto" w:line="240"/>
-        <w:rPr>
-          <w:rFonts w:ascii="Inter" w:hAnsi="Inter"/>
-          <w:color w:val="333333"/>
-          <w:sz w:val="16"/>
-          <w:szCs w:val="16"/>
-        </w:rPr>
-      </w:pPr>
-      <w:r>
-        <w:rPr>
-          <w:rFonts w:ascii="Inter" w:hAnsi="Inter"/>
-          <w:color w:val="333333"/>
-          <w:sz w:val="16"/>
-          <w:szCs w:val="16"/>
-        </w:rPr>
-        <w:t>Business Manager | SignDepotATX - Austin, TX - 2015 to 2016</w:t>
-      </w:r>
-    </w:p>
-    <w:p>
-      <w:pPr>
-        <w:pStyle w:val="Normal"/>
-        <w:rPr>
-          <w:rFonts w:ascii="Inter" w:hAnsi="Inter"/>
-          <w:sz w:val="16"/>
-          <w:szCs w:val="16"/>
-        </w:rPr>
-      </w:pPr>
-      <w:r>
-        <w:rPr>
-          <w:rFonts w:ascii="Inter" w:hAnsi="Inter"/>
-          <w:sz w:val="16"/>
-          <w:szCs w:val="16"/>
-        </w:rPr>
-        <w:t>Promoted to business manager because of sales volume  |  Managed interns, designers, production, &amp; shop workflows</w:t>
-        <w:br/>
-        <w:t>Created sales training manuals with Fernando  |  Maintained vendor &amp; client relations</w:t>
-        <w:br/>
-        <w:t xml:space="preserve">Created &amp; executed marketing campaigns  </w:t>
-      </w:r>
-    </w:p>
-    <w:p>
-      <w:pPr>
-        <w:pStyle w:val="Heading3"/>
-        <w:spacing w:lineRule="auto" w:line="240"/>
-        <w:rPr>
-          <w:rFonts w:ascii="Inter" w:hAnsi="Inter"/>
-          <w:color w:val="333333"/>
-          <w:sz w:val="16"/>
-          <w:szCs w:val="16"/>
-        </w:rPr>
-      </w:pPr>
-      <w:r>
-        <w:rPr>
-          <w:rFonts w:ascii="Inter" w:hAnsi="Inter"/>
-          <w:color w:val="333333"/>
-          <w:sz w:val="16"/>
-          <w:szCs w:val="16"/>
-        </w:rPr>
-        <w:t>Creative Director | Image Master Group - Austin, TX - 2013 to 2015</w:t>
-      </w:r>
-    </w:p>
-    <w:p>
-      <w:pPr>
-        <w:pStyle w:val="Normal"/>
-        <w:rPr/>
-      </w:pPr>
-      <w:r>
-        <w:rPr>
-          <w:rFonts w:ascii="Inter" w:hAnsi="Inter"/>
-          <w:sz w:val="16"/>
-          <w:szCs w:val="16"/>
-        </w:rPr>
-        <w:t>Designed catalogs and sales presentations for all sales reps  |  Created digital graphics for web use</w:t>
-        <w:br/>
-        <w:t>Art directed and designed marketing material, promo videos, TV ads, social media imagery, signage, and ambient imagery</w:t>
-        <w:br/>
-        <w:t>Developed company website using Wix  |  Developed brochure websites for clientele using Notepad++, HTML, CSS, JavaScript, cPanel Hosting</w:t>
-      </w:r>
-      <w:r>
-        <w:rPr/>
-        <w:t xml:space="preserve">  </w:t>
-      </w:r>
-    </w:p>
-    <w:p>
-      <w:pPr>
-        <w:pStyle w:val="Heading2"/>
-        <w:spacing w:lineRule="auto" w:line="240"/>
-        <w:rPr>
-          <w:rFonts w:ascii="Inter" w:hAnsi="Inter"/>
-          <w:color w:val="000000"/>
-          <w:sz w:val="20"/>
-          <w:szCs w:val="20"/>
-        </w:rPr>
-      </w:pPr>
-      <w:r>
-        <w:rPr>
-          <w:rFonts w:ascii="Inter" w:hAnsi="Inter"/>
-          <w:color w:val="000000"/>
-          <w:sz w:val="20"/>
-          <w:szCs w:val="20"/>
-        </w:rPr>
-        <w:t>Education</w:t>
-      </w:r>
-    </w:p>
-    <w:p>
-      <w:pPr>
-        <w:pStyle w:val="Normal"/>
-        <w:spacing w:lineRule="auto" w:line="240" w:before="0" w:after="200"/>
-        <w:rPr>
-          <w:rFonts w:ascii="Inter" w:hAnsi="Inter"/>
-          <w:color w:val="333333"/>
-          <w:sz w:val="16"/>
-          <w:szCs w:val="16"/>
-        </w:rPr>
-      </w:pPr>
-      <w:r>
-        <w:rPr>
-          <w:rFonts w:ascii="Inter" w:hAnsi="Inter"/>
-          <w:color w:val="333333"/>
-          <w:sz w:val="16"/>
-          <w:szCs w:val="16"/>
-        </w:rPr>
-        <w:t xml:space="preserve">Bachelor's degree in Graphic &amp; Web Design Program | The Art Institute of Austin | Austin, TX | 2010 to 2014  </w:t>
+        <w:t xml:space="preserve"> 2010 to 2014  </w:t>
       </w:r>
     </w:p>
     <w:sectPr>

</xml_diff>